<commit_message>
updated Allegro Group office address
</commit_message>
<xml_diff>
--- a/www/_static/ralph_cla.docx
+++ b/www/_static/ralph_cla.docx
@@ -263,10 +263,7 @@
               <w:jc w:val="right"/>
             </w:pPr>
             <w:r>
-              <w:t>Initial License</w:t>
-            </w:r>
-            <w:r>
-              <w:t>:</w:t>
+              <w:t>Initial License:</w:t>
             </w:r>
             <w:r>
               <w:br/>
@@ -297,8 +294,6 @@
             <w:r>
               <w:t xml:space="preserve"> Academic Free License v. 2.1</w:t>
             </w:r>
-            <w:bookmarkStart w:id="0" w:name="_GoBack"/>
-            <w:bookmarkEnd w:id="0"/>
           </w:p>
         </w:tc>
       </w:tr>
@@ -524,11 +519,28 @@
             </w:r>
             <w:proofErr w:type="spellStart"/>
             <w:r>
-              <w:t>Marcelińska</w:t>
+              <w:t>Grunwaldzka</w:t>
             </w:r>
             <w:proofErr w:type="spellEnd"/>
             <w:r>
-              <w:t xml:space="preserve"> 90, 60-324 </w:t>
+              <w:t xml:space="preserve"> 182</w:t>
+            </w:r>
+            <w:bookmarkStart w:id="0" w:name="_GoBack"/>
+            <w:bookmarkEnd w:id="0"/>
+            <w:r>
+              <w:t xml:space="preserve">, </w:t>
+            </w:r>
+            <w:r>
+              <w:rPr>
+                <w:lang w:val="en-US"/>
+              </w:rPr>
+              <w:t>60-166</w:t>
+            </w:r>
+            <w:r>
+              <w:rPr>
+                <w:lang w:val="en-US"/>
+              </w:rPr>
+              <w:t xml:space="preserve"> </w:t>
             </w:r>
             <w:proofErr w:type="spellStart"/>
             <w:r>
@@ -733,7 +745,6 @@
   <w:style w:type="character" w:default="1" w:styleId="Domylnaczcionkaakapitu">
     <w:name w:val="Default Paragraph Font"/>
     <w:uiPriority w:val="1"/>
-    <w:semiHidden/>
     <w:unhideWhenUsed/>
   </w:style>
   <w:style w:type="table" w:default="1" w:styleId="Standardowy">
@@ -945,7 +956,6 @@
   <w:style w:type="character" w:default="1" w:styleId="Domylnaczcionkaakapitu">
     <w:name w:val="Default Paragraph Font"/>
     <w:uiPriority w:val="1"/>
-    <w:semiHidden/>
     <w:unhideWhenUsed/>
   </w:style>
   <w:style w:type="table" w:default="1" w:styleId="Standardowy">
@@ -1320,7 +1330,7 @@
 </file>
 
 <file path=customXml/itemProps1.xml><?xml version="1.0" encoding="utf-8"?>
-<ds:datastoreItem xmlns:ds="http://schemas.openxmlformats.org/officeDocument/2006/customXml" ds:itemID="{8C300A58-686F-A04B-918C-79BEB58FAE06}">
+<ds:datastoreItem xmlns:ds="http://schemas.openxmlformats.org/officeDocument/2006/customXml" ds:itemID="{AE1FD3EA-9547-5144-AAC7-B8EF0DBB33A1}">
   <ds:schemaRefs>
     <ds:schemaRef ds:uri="http://schemas.openxmlformats.org/officeDocument/2006/bibliography"/>
   </ds:schemaRefs>

</xml_diff>